<commit_message>
Added class diagram to project webapp docs
</commit_message>
<xml_diff>
--- a/src/main/webapp/docs/graphic specification.docx
+++ b/src/main/webapp/docs/graphic specification.docx
@@ -33,13 +33,7 @@
     </w:p>
     <w:p>
       <w:r>
-        <w:t>The color scheme for th</w:t>
-      </w:r>
-      <w:r>
-        <w:t>e banner should be red, white and black</w:t>
-      </w:r>
-      <w:r>
-        <w:t xml:space="preserve"> so it fits the rest of our web application.</w:t>
+        <w:t>The color scheme for the banner should be red, white and black so it fits the rest of our web application.</w:t>
       </w:r>
     </w:p>
     <w:p>
@@ -107,14 +101,27 @@
       <w:r>
         <w:t xml:space="preserve">Figure </w:t>
       </w:r>
-      <w:fldSimple w:instr=" SEQ Figure \* ARABIC ">
-        <w:r>
-          <w:rPr>
-            <w:noProof/>
-          </w:rPr>
-          <w:t>1</w:t>
-        </w:r>
-      </w:fldSimple>
+      <w:r>
+        <w:fldChar w:fldCharType="begin"/>
+      </w:r>
+      <w:r>
+        <w:instrText xml:space="preserve"> SEQ Figure \* ARABIC </w:instrText>
+      </w:r>
+      <w:r>
+        <w:fldChar w:fldCharType="separate"/>
+      </w:r>
+      <w:r>
+        <w:rPr>
+          <w:noProof/>
+        </w:rPr>
+        <w:t>1</w:t>
+      </w:r>
+      <w:r>
+        <w:rPr>
+          <w:noProof/>
+        </w:rPr>
+        <w:fldChar w:fldCharType="end"/>
+      </w:r>
       <w:r>
         <w:t>: An example of how the colors we work with could go together</w:t>
       </w:r>
@@ -190,14 +197,27 @@
       <w:r>
         <w:t xml:space="preserve">Figure </w:t>
       </w:r>
-      <w:fldSimple w:instr=" SEQ Figure \* ARABIC ">
-        <w:r>
-          <w:rPr>
-            <w:noProof/>
-          </w:rPr>
-          <w:t>2</w:t>
-        </w:r>
-      </w:fldSimple>
+      <w:r>
+        <w:fldChar w:fldCharType="begin"/>
+      </w:r>
+      <w:r>
+        <w:instrText xml:space="preserve"> SEQ Figure \* ARABIC </w:instrText>
+      </w:r>
+      <w:r>
+        <w:fldChar w:fldCharType="separate"/>
+      </w:r>
+      <w:r>
+        <w:rPr>
+          <w:noProof/>
+        </w:rPr>
+        <w:t>2</w:t>
+      </w:r>
+      <w:r>
+        <w:rPr>
+          <w:noProof/>
+        </w:rPr>
+        <w:fldChar w:fldCharType="end"/>
+      </w:r>
       <w:r>
         <w:t>: example of title banner in terms of dimensions</w:t>
       </w:r>
@@ -292,14 +312,27 @@
       <w:r>
         <w:t xml:space="preserve">Figure </w:t>
       </w:r>
-      <w:fldSimple w:instr=" SEQ Figure \* ARABIC ">
-        <w:r>
-          <w:rPr>
-            <w:noProof/>
-          </w:rPr>
-          <w:t>3</w:t>
-        </w:r>
-      </w:fldSimple>
+      <w:r>
+        <w:fldChar w:fldCharType="begin"/>
+      </w:r>
+      <w:r>
+        <w:instrText xml:space="preserve"> SEQ Figure \* ARABIC </w:instrText>
+      </w:r>
+      <w:r>
+        <w:fldChar w:fldCharType="separate"/>
+      </w:r>
+      <w:r>
+        <w:rPr>
+          <w:noProof/>
+        </w:rPr>
+        <w:t>3</w:t>
+      </w:r>
+      <w:r>
+        <w:rPr>
+          <w:noProof/>
+        </w:rPr>
+        <w:fldChar w:fldCharType="end"/>
+      </w:r>
       <w:r>
         <w:t>: An example of what we imagine. The color scheme should be red and blue as dictated in the "color scheme" section.</w:t>
       </w:r>
@@ -375,14 +408,27 @@
       <w:r>
         <w:t xml:space="preserve">Figure </w:t>
       </w:r>
-      <w:fldSimple w:instr=" SEQ Figure \* ARABIC ">
-        <w:r>
-          <w:rPr>
-            <w:noProof/>
-          </w:rPr>
-          <w:t>4</w:t>
-        </w:r>
-      </w:fldSimple>
+      <w:r>
+        <w:fldChar w:fldCharType="begin"/>
+      </w:r>
+      <w:r>
+        <w:instrText xml:space="preserve"> SEQ Figure \* ARABIC </w:instrText>
+      </w:r>
+      <w:r>
+        <w:fldChar w:fldCharType="separate"/>
+      </w:r>
+      <w:r>
+        <w:rPr>
+          <w:noProof/>
+        </w:rPr>
+        <w:t>4</w:t>
+      </w:r>
+      <w:r>
+        <w:rPr>
+          <w:noProof/>
+        </w:rPr>
+        <w:fldChar w:fldCharType="end"/>
+      </w:r>
       <w:r>
         <w:t>: example of user profile banner in terms of dimensions</w:t>
       </w:r>
@@ -542,14 +588,27 @@
       <w:r>
         <w:t xml:space="preserve">Figure </w:t>
       </w:r>
-      <w:fldSimple w:instr=" SEQ Figure \* ARABIC ">
-        <w:r>
-          <w:rPr>
-            <w:noProof/>
-          </w:rPr>
-          <w:t>5</w:t>
-        </w:r>
-      </w:fldSimple>
+      <w:r>
+        <w:fldChar w:fldCharType="begin"/>
+      </w:r>
+      <w:r>
+        <w:instrText xml:space="preserve"> SEQ Figure \* ARABIC </w:instrText>
+      </w:r>
+      <w:r>
+        <w:fldChar w:fldCharType="separate"/>
+      </w:r>
+      <w:r>
+        <w:rPr>
+          <w:noProof/>
+        </w:rPr>
+        <w:t>5</w:t>
+      </w:r>
+      <w:r>
+        <w:rPr>
+          <w:noProof/>
+        </w:rPr>
+        <w:fldChar w:fldCharType="end"/>
+      </w:r>
       <w:r>
         <w:t>: Example of how we are going to use the user profile banners. The above is we have in mind, but with the appropriate text as written in the "how many do we need" section and in the color scheme given in the "color scheme chapter"</w:t>
       </w:r>
@@ -573,12 +632,26 @@
         <w:pStyle w:val="Overskrift2"/>
       </w:pPr>
       <w:r>
-        <w:t>Pokémon mart banner</w:t>
-      </w:r>
-    </w:p>
-    <w:p>
-      <w:r>
-        <w:t xml:space="preserve">This section is related to the Pokémon mart banner that we need in our mart.html page. </w:t>
+        <w:t xml:space="preserve">Pokémon </w:t>
+      </w:r>
+      <w:r>
+        <w:t>store</w:t>
+      </w:r>
+      <w:bookmarkStart w:id="0" w:name="_GoBack"/>
+      <w:bookmarkEnd w:id="0"/>
+      <w:r>
+        <w:t xml:space="preserve"> banner</w:t>
+      </w:r>
+    </w:p>
+    <w:p>
+      <w:r>
+        <w:t xml:space="preserve">This section is related to the Pokémon mart banner that we need in our </w:t>
+      </w:r>
+      <w:r>
+        <w:t>store</w:t>
+      </w:r>
+      <w:r>
+        <w:t xml:space="preserve">.html page. </w:t>
       </w:r>
     </w:p>
     <w:p>
@@ -639,14 +712,27 @@
       <w:r>
         <w:t xml:space="preserve">Figure </w:t>
       </w:r>
-      <w:fldSimple w:instr=" SEQ Figure \* ARABIC ">
-        <w:r>
-          <w:rPr>
-            <w:noProof/>
-          </w:rPr>
-          <w:t>6</w:t>
-        </w:r>
-      </w:fldSimple>
+      <w:r>
+        <w:fldChar w:fldCharType="begin"/>
+      </w:r>
+      <w:r>
+        <w:instrText xml:space="preserve"> SEQ Figure \* ARABIC </w:instrText>
+      </w:r>
+      <w:r>
+        <w:fldChar w:fldCharType="separate"/>
+      </w:r>
+      <w:r>
+        <w:rPr>
+          <w:noProof/>
+        </w:rPr>
+        <w:t>6</w:t>
+      </w:r>
+      <w:r>
+        <w:rPr>
+          <w:noProof/>
+        </w:rPr>
+        <w:fldChar w:fldCharType="end"/>
+      </w:r>
       <w:r>
         <w:t>: An example showing the dimensions we work with</w:t>
       </w:r>
@@ -672,10 +758,7 @@
         <w:t>Examples</w:t>
       </w:r>
     </w:p>
-    <w:p>
-      <w:bookmarkStart w:id="0" w:name="_GoBack"/>
-      <w:bookmarkEnd w:id="0"/>
-    </w:p>
+    <w:p/>
     <w:p/>
     <w:p/>
     <w:p/>
@@ -1678,7 +1761,7 @@
 </file>
 
 <file path=customXml/itemProps1.xml><?xml version="1.0" encoding="utf-8"?>
-<ds:datastoreItem xmlns:ds="http://schemas.openxmlformats.org/officeDocument/2006/customXml" ds:itemID="{3F97790D-08D7-4AFA-9EEF-BC3BB1A141B2}">
+<ds:datastoreItem xmlns:ds="http://schemas.openxmlformats.org/officeDocument/2006/customXml" ds:itemID="{DF15BABA-7129-4848-A2D5-342E8479ADB3}">
   <ds:schemaRefs>
     <ds:schemaRef ds:uri="http://schemas.openxmlformats.org/officeDocument/2006/bibliography"/>
   </ds:schemaRefs>

</xml_diff>